<commit_message>
cargar bd con mysql y activación de servicios mysql
</commit_message>
<xml_diff>
--- a/recipes/dory-api-rest/10. Como desplegar el Api Rest Dory en Heroku.docx
+++ b/recipes/dory-api-rest/10. Como desplegar el Api Rest Dory en Heroku.docx
@@ -19,8 +19,39 @@
           <w:sz w:val="36"/>
           <w:szCs w:val="36"/>
         </w:rPr>
-        <w:t>Como desplegar el Api rest de Dory en Heroku</w:t>
-      </w:r>
+        <w:t xml:space="preserve">Como desplegar el Api </w:t>
+      </w:r>
+      <w:proofErr w:type="spellStart"/>
+      <w:r>
+        <w:rPr>
+          <w:rFonts w:ascii="Segoe UI" w:hAnsi="Segoe UI" w:cs="Segoe UI"/>
+          <w:b/>
+          <w:sz w:val="36"/>
+          <w:szCs w:val="36"/>
+        </w:rPr>
+        <w:t>rest</w:t>
+      </w:r>
+      <w:proofErr w:type="spellEnd"/>
+      <w:r>
+        <w:rPr>
+          <w:rFonts w:ascii="Segoe UI" w:hAnsi="Segoe UI" w:cs="Segoe UI"/>
+          <w:b/>
+          <w:sz w:val="36"/>
+          <w:szCs w:val="36"/>
+        </w:rPr>
+        <w:t xml:space="preserve"> de Dory en </w:t>
+      </w:r>
+      <w:proofErr w:type="spellStart"/>
+      <w:r>
+        <w:rPr>
+          <w:rFonts w:ascii="Segoe UI" w:hAnsi="Segoe UI" w:cs="Segoe UI"/>
+          <w:b/>
+          <w:sz w:val="36"/>
+          <w:szCs w:val="36"/>
+        </w:rPr>
+        <w:t>Heroku</w:t>
+      </w:r>
+      <w:proofErr w:type="spellEnd"/>
     </w:p>
     <w:p>
       <w:pPr>
@@ -47,7 +78,35 @@
         <w:rPr>
           <w:rFonts w:ascii="Segoe UI" w:hAnsi="Segoe UI" w:cs="Segoe UI"/>
         </w:rPr>
-        <w:t>Desplegar el api rest de la plataforma Dory en Heroku.</w:t>
+        <w:t xml:space="preserve">Desplegar el api </w:t>
+      </w:r>
+      <w:proofErr w:type="spellStart"/>
+      <w:r>
+        <w:rPr>
+          <w:rFonts w:ascii="Segoe UI" w:hAnsi="Segoe UI" w:cs="Segoe UI"/>
+        </w:rPr>
+        <w:t>rest</w:t>
+      </w:r>
+      <w:proofErr w:type="spellEnd"/>
+      <w:r>
+        <w:rPr>
+          <w:rFonts w:ascii="Segoe UI" w:hAnsi="Segoe UI" w:cs="Segoe UI"/>
+        </w:rPr>
+        <w:t xml:space="preserve"> de la plataforma Dory en </w:t>
+      </w:r>
+      <w:proofErr w:type="spellStart"/>
+      <w:r>
+        <w:rPr>
+          <w:rFonts w:ascii="Segoe UI" w:hAnsi="Segoe UI" w:cs="Segoe UI"/>
+        </w:rPr>
+        <w:t>Heroku</w:t>
+      </w:r>
+      <w:proofErr w:type="spellEnd"/>
+      <w:r>
+        <w:rPr>
+          <w:rFonts w:ascii="Segoe UI" w:hAnsi="Segoe UI" w:cs="Segoe UI"/>
+        </w:rPr>
+        <w:t>.</w:t>
       </w:r>
     </w:p>
     <w:p>
@@ -185,13 +244,23 @@
         </w:rPr>
         <w:t xml:space="preserve">2. Guarde el </w:t>
       </w:r>
-      <w:r>
-        <w:rPr>
-          <w:rFonts w:ascii="Segoe UI" w:hAnsi="Segoe UI" w:cs="Segoe UI"/>
-          <w:b/>
-          <w:bCs/>
-        </w:rPr>
-        <w:t>hostname,</w:t>
+      <w:proofErr w:type="spellStart"/>
+      <w:r>
+        <w:rPr>
+          <w:rFonts w:ascii="Segoe UI" w:hAnsi="Segoe UI" w:cs="Segoe UI"/>
+          <w:b/>
+          <w:bCs/>
+        </w:rPr>
+        <w:t>hostname</w:t>
+      </w:r>
+      <w:proofErr w:type="spellEnd"/>
+      <w:r>
+        <w:rPr>
+          <w:rFonts w:ascii="Segoe UI" w:hAnsi="Segoe UI" w:cs="Segoe UI"/>
+          <w:b/>
+          <w:bCs/>
+        </w:rPr>
+        <w:t>,</w:t>
       </w:r>
       <w:r>
         <w:rPr>
@@ -221,8 +290,18 @@
           <w:b/>
           <w:bCs/>
         </w:rPr>
-        <w:t>nombre de usuario y password</w:t>
-      </w:r>
+        <w:t xml:space="preserve">nombre de usuario y </w:t>
+      </w:r>
+      <w:proofErr w:type="spellStart"/>
+      <w:r>
+        <w:rPr>
+          <w:rFonts w:ascii="Segoe UI" w:hAnsi="Segoe UI" w:cs="Segoe UI"/>
+          <w:b/>
+          <w:bCs/>
+        </w:rPr>
+        <w:t>password</w:t>
+      </w:r>
+      <w:proofErr w:type="spellEnd"/>
       <w:r>
         <w:rPr>
           <w:rFonts w:ascii="Segoe UI" w:hAnsi="Segoe UI" w:cs="Segoe UI"/>
@@ -263,6 +342,7 @@
         </w:rPr>
         <w:t xml:space="preserve">3. Ejecutar el script </w:t>
       </w:r>
+      <w:proofErr w:type="spellStart"/>
       <w:r>
         <w:rPr>
           <w:rFonts w:ascii="Segoe UI" w:hAnsi="Segoe UI" w:cs="Segoe UI"/>
@@ -270,7 +350,7 @@
           <w:bCs/>
           <w:color w:val="000000"/>
         </w:rPr>
-        <w:t>createDB.sql</w:t>
+        <w:t>createB</w:t>
       </w:r>
       <w:r>
         <w:rPr>
@@ -279,14 +359,53 @@
           <w:bCs/>
           <w:color w:val="000000"/>
         </w:rPr>
-        <w:t xml:space="preserve"> en el servidor mysql, para crear la base de datos</w:t>
-      </w:r>
-      <w:r>
-        <w:rPr>
-          <w:rFonts w:ascii="Segoe UI" w:hAnsi="Segoe UI" w:cs="Segoe UI"/>
-          <w:b/>
+        <w:t>D</w:t>
+      </w:r>
+      <w:r>
+        <w:rPr>
+          <w:rFonts w:ascii="Segoe UI" w:hAnsi="Segoe UI" w:cs="Segoe UI"/>
+          <w:b/>
+          <w:bCs/>
           <w:color w:val="000000"/>
         </w:rPr>
+        <w:t>.sql</w:t>
+      </w:r>
+      <w:proofErr w:type="spellEnd"/>
+      <w:r>
+        <w:rPr>
+          <w:rFonts w:ascii="Segoe UI" w:hAnsi="Segoe UI" w:cs="Segoe UI"/>
+          <w:b/>
+          <w:bCs/>
+          <w:color w:val="000000"/>
+        </w:rPr>
+        <w:t xml:space="preserve"> en el servidor </w:t>
+      </w:r>
+      <w:proofErr w:type="spellStart"/>
+      <w:r>
+        <w:rPr>
+          <w:rFonts w:ascii="Segoe UI" w:hAnsi="Segoe UI" w:cs="Segoe UI"/>
+          <w:b/>
+          <w:bCs/>
+          <w:color w:val="000000"/>
+        </w:rPr>
+        <w:t>mysql</w:t>
+      </w:r>
+      <w:proofErr w:type="spellEnd"/>
+      <w:r>
+        <w:rPr>
+          <w:rFonts w:ascii="Segoe UI" w:hAnsi="Segoe UI" w:cs="Segoe UI"/>
+          <w:b/>
+          <w:bCs/>
+          <w:color w:val="000000"/>
+        </w:rPr>
+        <w:t>, para crear la base de datos</w:t>
+      </w:r>
+      <w:r>
+        <w:rPr>
+          <w:rFonts w:ascii="Segoe UI" w:hAnsi="Segoe UI" w:cs="Segoe UI"/>
+          <w:b/>
+          <w:color w:val="000000"/>
+        </w:rPr>
         <w:t>. Este script se</w:t>
       </w:r>
       <w:r>
@@ -311,7 +430,25 @@
           <w:b/>
           <w:color w:val="000000"/>
         </w:rPr>
-        <w:t xml:space="preserve"> repositorio, en la carpeta scripts/creation:</w:t>
+        <w:t xml:space="preserve"> repositorio, en la carpeta scripts/</w:t>
+      </w:r>
+      <w:proofErr w:type="spellStart"/>
+      <w:r>
+        <w:rPr>
+          <w:rFonts w:ascii="Segoe UI" w:hAnsi="Segoe UI" w:cs="Segoe UI"/>
+          <w:b/>
+          <w:color w:val="000000"/>
+        </w:rPr>
+        <w:t>creation</w:t>
+      </w:r>
+      <w:proofErr w:type="spellEnd"/>
+      <w:r>
+        <w:rPr>
+          <w:rFonts w:ascii="Segoe UI" w:hAnsi="Segoe UI" w:cs="Segoe UI"/>
+          <w:b/>
+          <w:color w:val="000000"/>
+        </w:rPr>
+        <w:t>:</w:t>
       </w:r>
     </w:p>
     <w:p>
@@ -500,6 +637,7 @@
         <w:lastRenderedPageBreak/>
         <w:t xml:space="preserve">4. Ejecutar el script </w:t>
       </w:r>
+      <w:proofErr w:type="spellStart"/>
       <w:r>
         <w:rPr>
           <w:rFonts w:ascii="Segoe UI" w:hAnsi="Segoe UI" w:cs="Segoe UI"/>
@@ -509,6 +647,7 @@
         </w:rPr>
         <w:t>poblarBD.sql</w:t>
       </w:r>
+      <w:proofErr w:type="spellEnd"/>
       <w:r>
         <w:rPr>
           <w:rFonts w:ascii="Segoe UI" w:hAnsi="Segoe UI" w:cs="Segoe UI"/>
@@ -1146,25 +1285,55 @@
           <w:rFonts w:ascii="Segoe UI" w:hAnsi="Segoe UI" w:cs="Segoe UI"/>
         </w:rPr>
       </w:pPr>
-      <w:r>
-        <w:rPr>
-          <w:rFonts w:ascii="Segoe UI" w:hAnsi="Segoe UI" w:cs="Segoe UI"/>
-        </w:rPr>
-        <w:t>git clone https://github.com/doryteam1/dory-api-rest.git</w:t>
-      </w:r>
-    </w:p>
-    <w:p>
-      <w:pPr>
-        <w:rPr>
-          <w:rFonts w:ascii="Segoe UI" w:hAnsi="Segoe UI" w:cs="Segoe UI"/>
-        </w:rPr>
-      </w:pPr>
-      <w:r>
-        <w:rPr>
-          <w:rFonts w:ascii="Segoe UI" w:hAnsi="Segoe UI" w:cs="Segoe UI"/>
-        </w:rPr>
-        <w:t>cd dory-api-rest</w:t>
-      </w:r>
+      <w:proofErr w:type="spellStart"/>
+      <w:r>
+        <w:rPr>
+          <w:rFonts w:ascii="Segoe UI" w:hAnsi="Segoe UI" w:cs="Segoe UI"/>
+        </w:rPr>
+        <w:t>git</w:t>
+      </w:r>
+      <w:proofErr w:type="spellEnd"/>
+      <w:r>
+        <w:rPr>
+          <w:rFonts w:ascii="Segoe UI" w:hAnsi="Segoe UI" w:cs="Segoe UI"/>
+        </w:rPr>
+        <w:t xml:space="preserve"> clone https://github.com/doryteam1/dory-api-rest.git</w:t>
+      </w:r>
+    </w:p>
+    <w:p>
+      <w:pPr>
+        <w:rPr>
+          <w:rFonts w:ascii="Segoe UI" w:hAnsi="Segoe UI" w:cs="Segoe UI"/>
+        </w:rPr>
+      </w:pPr>
+      <w:r>
+        <w:rPr>
+          <w:rFonts w:ascii="Segoe UI" w:hAnsi="Segoe UI" w:cs="Segoe UI"/>
+        </w:rPr>
+        <w:t xml:space="preserve">cd </w:t>
+      </w:r>
+      <w:proofErr w:type="spellStart"/>
+      <w:r>
+        <w:rPr>
+          <w:rFonts w:ascii="Segoe UI" w:hAnsi="Segoe UI" w:cs="Segoe UI"/>
+        </w:rPr>
+        <w:t>dory</w:t>
+      </w:r>
+      <w:proofErr w:type="spellEnd"/>
+      <w:r>
+        <w:rPr>
+          <w:rFonts w:ascii="Segoe UI" w:hAnsi="Segoe UI" w:cs="Segoe UI"/>
+        </w:rPr>
+        <w:t>-api-</w:t>
+      </w:r>
+      <w:proofErr w:type="spellStart"/>
+      <w:r>
+        <w:rPr>
+          <w:rFonts w:ascii="Segoe UI" w:hAnsi="Segoe UI" w:cs="Segoe UI"/>
+        </w:rPr>
+        <w:t>rest</w:t>
+      </w:r>
+      <w:proofErr w:type="spellEnd"/>
     </w:p>
     <w:p>
       <w:pPr>
@@ -1246,13 +1415,41 @@
         </w:rPr>
         <w:t xml:space="preserve">Estando en el directorio </w:t>
       </w:r>
-      <w:r>
-        <w:rPr>
-          <w:rFonts w:ascii="Segoe UI" w:hAnsi="Segoe UI" w:cs="Segoe UI"/>
-          <w:b/>
-          <w:bCs/>
-        </w:rPr>
-        <w:t xml:space="preserve">dory-api-rest </w:t>
+      <w:proofErr w:type="spellStart"/>
+      <w:r>
+        <w:rPr>
+          <w:rFonts w:ascii="Segoe UI" w:hAnsi="Segoe UI" w:cs="Segoe UI"/>
+          <w:b/>
+          <w:bCs/>
+        </w:rPr>
+        <w:t>dory</w:t>
+      </w:r>
+      <w:proofErr w:type="spellEnd"/>
+      <w:r>
+        <w:rPr>
+          <w:rFonts w:ascii="Segoe UI" w:hAnsi="Segoe UI" w:cs="Segoe UI"/>
+          <w:b/>
+          <w:bCs/>
+        </w:rPr>
+        <w:t>-api-</w:t>
+      </w:r>
+      <w:proofErr w:type="spellStart"/>
+      <w:r>
+        <w:rPr>
+          <w:rFonts w:ascii="Segoe UI" w:hAnsi="Segoe UI" w:cs="Segoe UI"/>
+          <w:b/>
+          <w:bCs/>
+        </w:rPr>
+        <w:t>rest</w:t>
+      </w:r>
+      <w:proofErr w:type="spellEnd"/>
+      <w:r>
+        <w:rPr>
+          <w:rFonts w:ascii="Segoe UI" w:hAnsi="Segoe UI" w:cs="Segoe UI"/>
+          <w:b/>
+          <w:bCs/>
+        </w:rPr>
+        <w:t xml:space="preserve"> </w:t>
       </w:r>
       <w:r>
         <w:rPr>
@@ -1274,35 +1471,99 @@
           <w:rFonts w:ascii="Segoe UI" w:hAnsi="Segoe UI" w:cs="Segoe UI"/>
         </w:rPr>
       </w:pPr>
-      <w:r>
-        <w:rPr>
-          <w:rFonts w:ascii="Segoe UI" w:hAnsi="Segoe UI" w:cs="Segoe UI"/>
-        </w:rPr>
-        <w:t>git remote add dory https://github.com/***.git</w:t>
-      </w:r>
-    </w:p>
-    <w:p>
-      <w:pPr>
-        <w:rPr>
-          <w:rFonts w:ascii="Segoe UI" w:hAnsi="Segoe UI" w:cs="Segoe UI"/>
-          <w:b/>
-          <w:bCs/>
-        </w:rPr>
-      </w:pPr>
-    </w:p>
-    <w:p>
-      <w:pPr>
-        <w:rPr>
-          <w:rFonts w:ascii="Segoe UI" w:hAnsi="Segoe UI" w:cs="Segoe UI"/>
-          <w:b/>
-          <w:bCs/>
-        </w:rPr>
-      </w:pPr>
-      <w:r>
-        <w:rPr>
-          <w:rFonts w:ascii="Segoe UI" w:hAnsi="Segoe UI" w:cs="Segoe UI"/>
-        </w:rPr>
-        <w:t>Remplace la url usada en el comando por la url del nuevo re</w:t>
+      <w:proofErr w:type="spellStart"/>
+      <w:r>
+        <w:rPr>
+          <w:rFonts w:ascii="Segoe UI" w:hAnsi="Segoe UI" w:cs="Segoe UI"/>
+        </w:rPr>
+        <w:t>git</w:t>
+      </w:r>
+      <w:proofErr w:type="spellEnd"/>
+      <w:r>
+        <w:rPr>
+          <w:rFonts w:ascii="Segoe UI" w:hAnsi="Segoe UI" w:cs="Segoe UI"/>
+        </w:rPr>
+        <w:t xml:space="preserve"> remote </w:t>
+      </w:r>
+      <w:proofErr w:type="spellStart"/>
+      <w:r>
+        <w:rPr>
+          <w:rFonts w:ascii="Segoe UI" w:hAnsi="Segoe UI" w:cs="Segoe UI"/>
+        </w:rPr>
+        <w:t>add</w:t>
+      </w:r>
+      <w:proofErr w:type="spellEnd"/>
+      <w:r>
+        <w:rPr>
+          <w:rFonts w:ascii="Segoe UI" w:hAnsi="Segoe UI" w:cs="Segoe UI"/>
+        </w:rPr>
+        <w:t xml:space="preserve"> </w:t>
+      </w:r>
+      <w:proofErr w:type="spellStart"/>
+      <w:r>
+        <w:rPr>
+          <w:rFonts w:ascii="Segoe UI" w:hAnsi="Segoe UI" w:cs="Segoe UI"/>
+        </w:rPr>
+        <w:t>dory</w:t>
+      </w:r>
+      <w:proofErr w:type="spellEnd"/>
+      <w:r>
+        <w:rPr>
+          <w:rFonts w:ascii="Segoe UI" w:hAnsi="Segoe UI" w:cs="Segoe UI"/>
+        </w:rPr>
+        <w:t xml:space="preserve"> https://github.com/***.git</w:t>
+      </w:r>
+    </w:p>
+    <w:p>
+      <w:pPr>
+        <w:rPr>
+          <w:rFonts w:ascii="Segoe UI" w:hAnsi="Segoe UI" w:cs="Segoe UI"/>
+          <w:b/>
+          <w:bCs/>
+        </w:rPr>
+      </w:pPr>
+    </w:p>
+    <w:p>
+      <w:pPr>
+        <w:rPr>
+          <w:rFonts w:ascii="Segoe UI" w:hAnsi="Segoe UI" w:cs="Segoe UI"/>
+          <w:b/>
+          <w:bCs/>
+        </w:rPr>
+      </w:pPr>
+      <w:r>
+        <w:rPr>
+          <w:rFonts w:ascii="Segoe UI" w:hAnsi="Segoe UI" w:cs="Segoe UI"/>
+        </w:rPr>
+        <w:t xml:space="preserve">Remplace la </w:t>
+      </w:r>
+      <w:proofErr w:type="spellStart"/>
+      <w:r>
+        <w:rPr>
+          <w:rFonts w:ascii="Segoe UI" w:hAnsi="Segoe UI" w:cs="Segoe UI"/>
+        </w:rPr>
+        <w:t>url</w:t>
+      </w:r>
+      <w:proofErr w:type="spellEnd"/>
+      <w:r>
+        <w:rPr>
+          <w:rFonts w:ascii="Segoe UI" w:hAnsi="Segoe UI" w:cs="Segoe UI"/>
+        </w:rPr>
+        <w:t xml:space="preserve"> usada en el comando por la </w:t>
+      </w:r>
+      <w:proofErr w:type="spellStart"/>
+      <w:r>
+        <w:rPr>
+          <w:rFonts w:ascii="Segoe UI" w:hAnsi="Segoe UI" w:cs="Segoe UI"/>
+        </w:rPr>
+        <w:t>url</w:t>
+      </w:r>
+      <w:proofErr w:type="spellEnd"/>
+      <w:r>
+        <w:rPr>
+          <w:rFonts w:ascii="Segoe UI" w:hAnsi="Segoe UI" w:cs="Segoe UI"/>
+        </w:rPr>
+        <w:t xml:space="preserve"> del nuevo re</w:t>
       </w:r>
       <w:r>
         <w:rPr>
@@ -1331,14 +1592,34 @@
         </w:rPr>
         <w:t xml:space="preserve">Esto adiciona un nuevo remoto en el repositorio </w:t>
       </w:r>
-      <w:r>
-        <w:rPr>
-          <w:rFonts w:ascii="Segoe UI" w:hAnsi="Segoe UI" w:cs="Segoe UI"/>
-          <w:b/>
-          <w:bCs/>
-        </w:rPr>
-        <w:t>dory-api-rest</w:t>
-      </w:r>
+      <w:proofErr w:type="spellStart"/>
+      <w:r>
+        <w:rPr>
+          <w:rFonts w:ascii="Segoe UI" w:hAnsi="Segoe UI" w:cs="Segoe UI"/>
+          <w:b/>
+          <w:bCs/>
+        </w:rPr>
+        <w:t>dory</w:t>
+      </w:r>
+      <w:proofErr w:type="spellEnd"/>
+      <w:r>
+        <w:rPr>
+          <w:rFonts w:ascii="Segoe UI" w:hAnsi="Segoe UI" w:cs="Segoe UI"/>
+          <w:b/>
+          <w:bCs/>
+        </w:rPr>
+        <w:t>-api-</w:t>
+      </w:r>
+      <w:proofErr w:type="spellStart"/>
+      <w:r>
+        <w:rPr>
+          <w:rFonts w:ascii="Segoe UI" w:hAnsi="Segoe UI" w:cs="Segoe UI"/>
+          <w:b/>
+          <w:bCs/>
+        </w:rPr>
+        <w:t>rest</w:t>
+      </w:r>
+      <w:proofErr w:type="spellEnd"/>
     </w:p>
     <w:p>
       <w:pPr>
@@ -1400,20 +1681,42 @@
           <w:bCs/>
         </w:rPr>
       </w:pPr>
-      <w:r>
-        <w:rPr>
-          <w:rFonts w:ascii="Segoe UI" w:hAnsi="Segoe UI" w:cs="Segoe UI"/>
-        </w:rPr>
-        <w:t>git checkout -b master</w:t>
-      </w:r>
-      <w:r>
-        <w:rPr>
-          <w:rFonts w:ascii="Segoe UI" w:hAnsi="Segoe UI" w:cs="Segoe UI"/>
-          <w:b/>
-          <w:bCs/>
+      <w:proofErr w:type="spellStart"/>
+      <w:r>
+        <w:rPr>
+          <w:rFonts w:ascii="Segoe UI" w:hAnsi="Segoe UI" w:cs="Segoe UI"/>
+        </w:rPr>
+        <w:t>git</w:t>
+      </w:r>
+      <w:proofErr w:type="spellEnd"/>
+      <w:r>
+        <w:rPr>
+          <w:rFonts w:ascii="Segoe UI" w:hAnsi="Segoe UI" w:cs="Segoe UI"/>
         </w:rPr>
         <w:t xml:space="preserve"> </w:t>
       </w:r>
+      <w:proofErr w:type="spellStart"/>
+      <w:r>
+        <w:rPr>
+          <w:rFonts w:ascii="Segoe UI" w:hAnsi="Segoe UI" w:cs="Segoe UI"/>
+        </w:rPr>
+        <w:t>checkout</w:t>
+      </w:r>
+      <w:proofErr w:type="spellEnd"/>
+      <w:r>
+        <w:rPr>
+          <w:rFonts w:ascii="Segoe UI" w:hAnsi="Segoe UI" w:cs="Segoe UI"/>
+        </w:rPr>
+        <w:t xml:space="preserve"> -b master</w:t>
+      </w:r>
+      <w:r>
+        <w:rPr>
+          <w:rFonts w:ascii="Segoe UI" w:hAnsi="Segoe UI" w:cs="Segoe UI"/>
+          <w:b/>
+          <w:bCs/>
+        </w:rPr>
+        <w:t xml:space="preserve"> </w:t>
+      </w:r>
     </w:p>
     <w:p>
       <w:pPr>
@@ -1472,11 +1775,47 @@
           <w:rFonts w:ascii="Segoe UI" w:hAnsi="Segoe UI" w:cs="Segoe UI"/>
         </w:rPr>
       </w:pPr>
-      <w:r>
-        <w:rPr>
-          <w:rFonts w:ascii="Segoe UI" w:hAnsi="Segoe UI" w:cs="Segoe UI"/>
-        </w:rPr>
-        <w:t>git push dory master</w:t>
+      <w:proofErr w:type="spellStart"/>
+      <w:r>
+        <w:rPr>
+          <w:rFonts w:ascii="Segoe UI" w:hAnsi="Segoe UI" w:cs="Segoe UI"/>
+        </w:rPr>
+        <w:t>git</w:t>
+      </w:r>
+      <w:proofErr w:type="spellEnd"/>
+      <w:r>
+        <w:rPr>
+          <w:rFonts w:ascii="Segoe UI" w:hAnsi="Segoe UI" w:cs="Segoe UI"/>
+        </w:rPr>
+        <w:t xml:space="preserve"> </w:t>
+      </w:r>
+      <w:proofErr w:type="spellStart"/>
+      <w:r>
+        <w:rPr>
+          <w:rFonts w:ascii="Segoe UI" w:hAnsi="Segoe UI" w:cs="Segoe UI"/>
+        </w:rPr>
+        <w:t>push</w:t>
+      </w:r>
+      <w:proofErr w:type="spellEnd"/>
+      <w:r>
+        <w:rPr>
+          <w:rFonts w:ascii="Segoe UI" w:hAnsi="Segoe UI" w:cs="Segoe UI"/>
+        </w:rPr>
+        <w:t xml:space="preserve"> </w:t>
+      </w:r>
+      <w:proofErr w:type="spellStart"/>
+      <w:r>
+        <w:rPr>
+          <w:rFonts w:ascii="Segoe UI" w:hAnsi="Segoe UI" w:cs="Segoe UI"/>
+        </w:rPr>
+        <w:t>dory</w:t>
+      </w:r>
+      <w:proofErr w:type="spellEnd"/>
+      <w:r>
+        <w:rPr>
+          <w:rFonts w:ascii="Segoe UI" w:hAnsi="Segoe UI" w:cs="Segoe UI"/>
+        </w:rPr>
+        <w:t xml:space="preserve"> master</w:t>
       </w:r>
     </w:p>
     <w:p>
@@ -1526,7 +1865,21 @@
         <w:rPr>
           <w:rFonts w:ascii="Segoe UI" w:hAnsi="Segoe UI" w:cs="Segoe UI"/>
         </w:rPr>
-        <w:t xml:space="preserve"> Asegúrese de tener configurada la cuenta de git con un usuario que tenga los permisos necesarios para realizar este procedimiento.</w:t>
+        <w:t xml:space="preserve"> Asegúrese de tener configurada la cuenta de </w:t>
+      </w:r>
+      <w:proofErr w:type="spellStart"/>
+      <w:r>
+        <w:rPr>
+          <w:rFonts w:ascii="Segoe UI" w:hAnsi="Segoe UI" w:cs="Segoe UI"/>
+        </w:rPr>
+        <w:t>git</w:t>
+      </w:r>
+      <w:proofErr w:type="spellEnd"/>
+      <w:r>
+        <w:rPr>
+          <w:rFonts w:ascii="Segoe UI" w:hAnsi="Segoe UI" w:cs="Segoe UI"/>
+        </w:rPr>
+        <w:t xml:space="preserve"> con un usuario que tenga los permisos necesarios para realizar este procedimiento.</w:t>
       </w:r>
     </w:p>
     <w:p>
@@ -1577,20 +1930,44 @@
           <w:b/>
           <w:bCs/>
         </w:rPr>
-        <w:t>. Ingrese a Heroku</w:t>
-      </w:r>
-    </w:p>
-    <w:p>
-      <w:pPr>
-        <w:rPr>
-          <w:rFonts w:ascii="Segoe UI" w:hAnsi="Segoe UI" w:cs="Segoe UI"/>
-        </w:rPr>
-      </w:pPr>
-      <w:r>
-        <w:rPr>
-          <w:rFonts w:ascii="Segoe UI" w:hAnsi="Segoe UI" w:cs="Segoe UI"/>
-        </w:rPr>
-        <w:t xml:space="preserve">Cree una cuenta en Heroku en </w:t>
+        <w:t xml:space="preserve">. Ingrese a </w:t>
+      </w:r>
+      <w:proofErr w:type="spellStart"/>
+      <w:r>
+        <w:rPr>
+          <w:rFonts w:ascii="Segoe UI" w:hAnsi="Segoe UI" w:cs="Segoe UI"/>
+          <w:b/>
+          <w:bCs/>
+        </w:rPr>
+        <w:t>Heroku</w:t>
+      </w:r>
+      <w:proofErr w:type="spellEnd"/>
+    </w:p>
+    <w:p>
+      <w:pPr>
+        <w:rPr>
+          <w:rFonts w:ascii="Segoe UI" w:hAnsi="Segoe UI" w:cs="Segoe UI"/>
+        </w:rPr>
+      </w:pPr>
+      <w:r>
+        <w:rPr>
+          <w:rFonts w:ascii="Segoe UI" w:hAnsi="Segoe UI" w:cs="Segoe UI"/>
+        </w:rPr>
+        <w:t xml:space="preserve">Cree una cuenta en </w:t>
+      </w:r>
+      <w:proofErr w:type="spellStart"/>
+      <w:r>
+        <w:rPr>
+          <w:rFonts w:ascii="Segoe UI" w:hAnsi="Segoe UI" w:cs="Segoe UI"/>
+        </w:rPr>
+        <w:t>Heroku</w:t>
+      </w:r>
+      <w:proofErr w:type="spellEnd"/>
+      <w:r>
+        <w:rPr>
+          <w:rFonts w:ascii="Segoe UI" w:hAnsi="Segoe UI" w:cs="Segoe UI"/>
+        </w:rPr>
+        <w:t xml:space="preserve"> en </w:t>
       </w:r>
       <w:hyperlink r:id="rId12">
         <w:r>
@@ -1648,8 +2025,18 @@
           <w:b/>
           <w:bCs/>
         </w:rPr>
-        <w:t>. Cree una app en Heroku</w:t>
-      </w:r>
+        <w:t xml:space="preserve">. Cree una app en </w:t>
+      </w:r>
+      <w:proofErr w:type="spellStart"/>
+      <w:r>
+        <w:rPr>
+          <w:rFonts w:ascii="Segoe UI" w:hAnsi="Segoe UI" w:cs="Segoe UI"/>
+          <w:b/>
+          <w:bCs/>
+        </w:rPr>
+        <w:t>Heroku</w:t>
+      </w:r>
+      <w:proofErr w:type="spellEnd"/>
     </w:p>
     <w:p>
       <w:pPr>
@@ -1776,12 +2163,37 @@
           <w:rFonts w:ascii="Segoe UI" w:hAnsi="Segoe UI" w:cs="Segoe UI"/>
         </w:rPr>
       </w:pPr>
+      <w:proofErr w:type="spellStart"/>
       <w:r>
         <w:rPr>
           <w:rFonts w:ascii="Segoe UI" w:hAnsi="Segoe UI" w:cs="Segoe UI"/>
           <w:color w:val="212124"/>
         </w:rPr>
-        <w:t>Heroku usa contenedores para ejecutar y escalar todas las aplicaciones. Estos contenedores se denominan Dynos.</w:t>
+        <w:t>Heroku</w:t>
+      </w:r>
+      <w:proofErr w:type="spellEnd"/>
+      <w:r>
+        <w:rPr>
+          <w:rFonts w:ascii="Segoe UI" w:hAnsi="Segoe UI" w:cs="Segoe UI"/>
+          <w:color w:val="212124"/>
+        </w:rPr>
+        <w:t xml:space="preserve"> usa contenedores para ejecutar y escalar todas las aplicaciones. Estos contenedores se denominan </w:t>
+      </w:r>
+      <w:proofErr w:type="spellStart"/>
+      <w:r>
+        <w:rPr>
+          <w:rFonts w:ascii="Segoe UI" w:hAnsi="Segoe UI" w:cs="Segoe UI"/>
+          <w:color w:val="212124"/>
+        </w:rPr>
+        <w:t>Dynos</w:t>
+      </w:r>
+      <w:proofErr w:type="spellEnd"/>
+      <w:r>
+        <w:rPr>
+          <w:rFonts w:ascii="Segoe UI" w:hAnsi="Segoe UI" w:cs="Segoe UI"/>
+          <w:color w:val="212124"/>
+        </w:rPr>
+        <w:t>.</w:t>
       </w:r>
       <w:r>
         <w:rPr>
@@ -1807,7 +2219,21 @@
         <w:rPr>
           <w:rFonts w:ascii="Segoe UI" w:hAnsi="Segoe UI" w:cs="Segoe UI"/>
         </w:rPr>
-        <w:t>Remplace el nombre de la aplicación (App name) por el de su preferencia.</w:t>
+        <w:t xml:space="preserve">Remplace el nombre de la aplicación (App </w:t>
+      </w:r>
+      <w:proofErr w:type="spellStart"/>
+      <w:r>
+        <w:rPr>
+          <w:rFonts w:ascii="Segoe UI" w:hAnsi="Segoe UI" w:cs="Segoe UI"/>
+        </w:rPr>
+        <w:t>name</w:t>
+      </w:r>
+      <w:proofErr w:type="spellEnd"/>
+      <w:r>
+        <w:rPr>
+          <w:rFonts w:ascii="Segoe UI" w:hAnsi="Segoe UI" w:cs="Segoe UI"/>
+        </w:rPr>
+        <w:t>) por el de su preferencia.</w:t>
       </w:r>
     </w:p>
     <w:p>
@@ -1822,13 +2248,23 @@
         </w:rPr>
         <w:t xml:space="preserve">Diligencie el formulario y haga clic en el botón </w:t>
       </w:r>
-      <w:r>
-        <w:rPr>
-          <w:rFonts w:ascii="Segoe UI" w:hAnsi="Segoe UI" w:cs="Segoe UI"/>
-          <w:b/>
-          <w:bCs/>
-        </w:rPr>
-        <w:t>Create app</w:t>
+      <w:proofErr w:type="spellStart"/>
+      <w:r>
+        <w:rPr>
+          <w:rFonts w:ascii="Segoe UI" w:hAnsi="Segoe UI" w:cs="Segoe UI"/>
+          <w:b/>
+          <w:bCs/>
+        </w:rPr>
+        <w:t>Create</w:t>
+      </w:r>
+      <w:proofErr w:type="spellEnd"/>
+      <w:r>
+        <w:rPr>
+          <w:rFonts w:ascii="Segoe UI" w:hAnsi="Segoe UI" w:cs="Segoe UI"/>
+          <w:b/>
+          <w:bCs/>
+        </w:rPr>
+        <w:t xml:space="preserve"> app</w:t>
       </w:r>
     </w:p>
     <w:p>
@@ -1983,7 +2419,21 @@
         <w:rPr>
           <w:rFonts w:ascii="Segoe UI" w:hAnsi="Segoe UI" w:cs="Segoe UI"/>
         </w:rPr>
-        <w:t>Para configurar la app en Heroku realice los siguientes pasos:</w:t>
+        <w:t xml:space="preserve">Para configurar la app en </w:t>
+      </w:r>
+      <w:proofErr w:type="spellStart"/>
+      <w:r>
+        <w:rPr>
+          <w:rFonts w:ascii="Segoe UI" w:hAnsi="Segoe UI" w:cs="Segoe UI"/>
+        </w:rPr>
+        <w:t>Heroku</w:t>
+      </w:r>
+      <w:proofErr w:type="spellEnd"/>
+      <w:r>
+        <w:rPr>
+          <w:rFonts w:ascii="Segoe UI" w:hAnsi="Segoe UI" w:cs="Segoe UI"/>
+        </w:rPr>
+        <w:t xml:space="preserve"> realice los siguientes pasos:</w:t>
       </w:r>
     </w:p>
     <w:p>
@@ -2116,7 +2566,35 @@
           <w:rFonts w:ascii="Segoe UI" w:hAnsi="Segoe UI" w:cs="Segoe UI"/>
         </w:rPr>
         <w:lastRenderedPageBreak/>
-        <w:t>2. Presione el botón Connect to GitHub</w:t>
+        <w:t xml:space="preserve">2. Presione el botón </w:t>
+      </w:r>
+      <w:proofErr w:type="spellStart"/>
+      <w:r>
+        <w:rPr>
+          <w:rFonts w:ascii="Segoe UI" w:hAnsi="Segoe UI" w:cs="Segoe UI"/>
+        </w:rPr>
+        <w:t>Connect</w:t>
+      </w:r>
+      <w:proofErr w:type="spellEnd"/>
+      <w:r>
+        <w:rPr>
+          <w:rFonts w:ascii="Segoe UI" w:hAnsi="Segoe UI" w:cs="Segoe UI"/>
+        </w:rPr>
+        <w:t xml:space="preserve"> </w:t>
+      </w:r>
+      <w:proofErr w:type="spellStart"/>
+      <w:r>
+        <w:rPr>
+          <w:rFonts w:ascii="Segoe UI" w:hAnsi="Segoe UI" w:cs="Segoe UI"/>
+        </w:rPr>
+        <w:t>to</w:t>
+      </w:r>
+      <w:proofErr w:type="spellEnd"/>
+      <w:r>
+        <w:rPr>
+          <w:rFonts w:ascii="Segoe UI" w:hAnsi="Segoe UI" w:cs="Segoe UI"/>
+        </w:rPr>
+        <w:t xml:space="preserve"> GitHub</w:t>
       </w:r>
     </w:p>
     <w:p>
@@ -2216,8 +2694,17 @@
           <w:rFonts w:ascii="Segoe UI" w:hAnsi="Segoe UI" w:cs="Segoe UI"/>
           <w:color w:val="000000"/>
         </w:rPr>
-        <w:t>Inicie sesión con su usuario y contraseña de GitHub para conectarse a Heroku</w:t>
-      </w:r>
+        <w:t xml:space="preserve">Inicie sesión con su usuario y contraseña de GitHub para conectarse a </w:t>
+      </w:r>
+      <w:proofErr w:type="spellStart"/>
+      <w:r>
+        <w:rPr>
+          <w:rFonts w:ascii="Segoe UI" w:hAnsi="Segoe UI" w:cs="Segoe UI"/>
+          <w:color w:val="000000"/>
+        </w:rPr>
+        <w:t>Heroku</w:t>
+      </w:r>
+      <w:proofErr w:type="spellEnd"/>
     </w:p>
     <w:p>
       <w:pPr>
@@ -2428,14 +2915,52 @@
         </w:rPr>
         <w:t xml:space="preserve">Presione el botón </w:t>
       </w:r>
-      <w:r>
-        <w:rPr>
-          <w:rFonts w:ascii="Segoe UI" w:hAnsi="Segoe UI" w:cs="Segoe UI"/>
-          <w:b/>
-          <w:bCs/>
-        </w:rPr>
-        <w:t>Enable Automatic Deploys</w:t>
-      </w:r>
+      <w:proofErr w:type="spellStart"/>
+      <w:r>
+        <w:rPr>
+          <w:rFonts w:ascii="Segoe UI" w:hAnsi="Segoe UI" w:cs="Segoe UI"/>
+          <w:b/>
+          <w:bCs/>
+        </w:rPr>
+        <w:t>Enable</w:t>
+      </w:r>
+      <w:proofErr w:type="spellEnd"/>
+      <w:r>
+        <w:rPr>
+          <w:rFonts w:ascii="Segoe UI" w:hAnsi="Segoe UI" w:cs="Segoe UI"/>
+          <w:b/>
+          <w:bCs/>
+        </w:rPr>
+        <w:t xml:space="preserve"> </w:t>
+      </w:r>
+      <w:proofErr w:type="spellStart"/>
+      <w:r>
+        <w:rPr>
+          <w:rFonts w:ascii="Segoe UI" w:hAnsi="Segoe UI" w:cs="Segoe UI"/>
+          <w:b/>
+          <w:bCs/>
+        </w:rPr>
+        <w:t>Automatic</w:t>
+      </w:r>
+      <w:proofErr w:type="spellEnd"/>
+      <w:r>
+        <w:rPr>
+          <w:rFonts w:ascii="Segoe UI" w:hAnsi="Segoe UI" w:cs="Segoe UI"/>
+          <w:b/>
+          <w:bCs/>
+        </w:rPr>
+        <w:t xml:space="preserve"> </w:t>
+      </w:r>
+      <w:proofErr w:type="spellStart"/>
+      <w:r>
+        <w:rPr>
+          <w:rFonts w:ascii="Segoe UI" w:hAnsi="Segoe UI" w:cs="Segoe UI"/>
+          <w:b/>
+          <w:bCs/>
+        </w:rPr>
+        <w:t>Deploys</w:t>
+      </w:r>
+      <w:proofErr w:type="spellEnd"/>
       <w:r>
         <w:rPr>
           <w:rFonts w:ascii="Segoe UI" w:hAnsi="Segoe UI" w:cs="Segoe UI"/>
@@ -2569,13 +3094,23 @@
         </w:rPr>
         <w:t xml:space="preserve">Presione el botón </w:t>
       </w:r>
-      <w:r>
-        <w:rPr>
-          <w:rFonts w:ascii="Segoe UI" w:hAnsi="Segoe UI" w:cs="Segoe UI"/>
-          <w:b/>
-          <w:bCs/>
-        </w:rPr>
-        <w:t xml:space="preserve">Deploy Branch </w:t>
+      <w:proofErr w:type="spellStart"/>
+      <w:r>
+        <w:rPr>
+          <w:rFonts w:ascii="Segoe UI" w:hAnsi="Segoe UI" w:cs="Segoe UI"/>
+          <w:b/>
+          <w:bCs/>
+        </w:rPr>
+        <w:t>Deploy</w:t>
+      </w:r>
+      <w:proofErr w:type="spellEnd"/>
+      <w:r>
+        <w:rPr>
+          <w:rFonts w:ascii="Segoe UI" w:hAnsi="Segoe UI" w:cs="Segoe UI"/>
+          <w:b/>
+          <w:bCs/>
+        </w:rPr>
+        <w:t xml:space="preserve"> Branch </w:t>
       </w:r>
       <w:r>
         <w:rPr>
@@ -2711,8 +3246,18 @@
           <w:b/>
           <w:bCs/>
         </w:rPr>
-        <w:t>. Configure las Variables de entorno en Heroku</w:t>
-      </w:r>
+        <w:t xml:space="preserve">. Configure las Variables de entorno en </w:t>
+      </w:r>
+      <w:proofErr w:type="spellStart"/>
+      <w:r>
+        <w:rPr>
+          <w:rFonts w:ascii="Segoe UI" w:hAnsi="Segoe UI" w:cs="Segoe UI"/>
+          <w:b/>
+          <w:bCs/>
+        </w:rPr>
+        <w:t>Heroku</w:t>
+      </w:r>
+      <w:proofErr w:type="spellEnd"/>
     </w:p>
     <w:p>
       <w:pPr>
@@ -2785,6 +3330,7 @@
         </w:rPr>
         <w:t>En la pestaña “</w:t>
       </w:r>
+      <w:proofErr w:type="spellStart"/>
       <w:r>
         <w:rPr>
           <w:rFonts w:ascii="Segoe UI" w:hAnsi="Segoe UI" w:cs="Segoe UI"/>
@@ -2793,20 +3339,41 @@
         </w:rPr>
         <w:t>Settings</w:t>
       </w:r>
+      <w:proofErr w:type="spellEnd"/>
       <w:r>
         <w:rPr>
           <w:rFonts w:ascii="Segoe UI" w:hAnsi="Segoe UI" w:cs="Segoe UI"/>
         </w:rPr>
         <w:t>” de la aplicación en la sección “</w:t>
       </w:r>
-      <w:r>
-        <w:rPr>
-          <w:rFonts w:ascii="Segoe UI" w:hAnsi="Segoe UI" w:cs="Segoe UI"/>
-          <w:b/>
-          <w:bCs/>
-        </w:rPr>
-        <w:t>Config Vars</w:t>
-      </w:r>
+      <w:proofErr w:type="spellStart"/>
+      <w:r>
+        <w:rPr>
+          <w:rFonts w:ascii="Segoe UI" w:hAnsi="Segoe UI" w:cs="Segoe UI"/>
+          <w:b/>
+          <w:bCs/>
+        </w:rPr>
+        <w:t>Config</w:t>
+      </w:r>
+      <w:proofErr w:type="spellEnd"/>
+      <w:r>
+        <w:rPr>
+          <w:rFonts w:ascii="Segoe UI" w:hAnsi="Segoe UI" w:cs="Segoe UI"/>
+          <w:b/>
+          <w:bCs/>
+        </w:rPr>
+        <w:t xml:space="preserve"> </w:t>
+      </w:r>
+      <w:proofErr w:type="spellStart"/>
+      <w:r>
+        <w:rPr>
+          <w:rFonts w:ascii="Segoe UI" w:hAnsi="Segoe UI" w:cs="Segoe UI"/>
+          <w:b/>
+          <w:bCs/>
+        </w:rPr>
+        <w:t>Vars</w:t>
+      </w:r>
+      <w:proofErr w:type="spellEnd"/>
       <w:r>
         <w:rPr>
           <w:rFonts w:ascii="Segoe UI" w:hAnsi="Segoe UI" w:cs="Segoe UI"/>
@@ -2846,7 +3413,23 @@
           <w:rFonts w:ascii="Segoe UI" w:hAnsi="Segoe UI" w:cs="Segoe UI"/>
           <w:color w:val="000000"/>
         </w:rPr>
-        <w:t>Host donde se encuentra alojado el servidor de bases de datos mysql.</w:t>
+        <w:t xml:space="preserve">Host donde se encuentra alojado el servidor de bases de datos </w:t>
+      </w:r>
+      <w:proofErr w:type="spellStart"/>
+      <w:r>
+        <w:rPr>
+          <w:rFonts w:ascii="Segoe UI" w:hAnsi="Segoe UI" w:cs="Segoe UI"/>
+          <w:color w:val="000000"/>
+        </w:rPr>
+        <w:t>mysql</w:t>
+      </w:r>
+      <w:proofErr w:type="spellEnd"/>
+      <w:r>
+        <w:rPr>
+          <w:rFonts w:ascii="Segoe UI" w:hAnsi="Segoe UI" w:cs="Segoe UI"/>
+          <w:color w:val="000000"/>
+        </w:rPr>
+        <w:t>.</w:t>
       </w:r>
     </w:p>
     <w:p>
@@ -2937,11 +3520,19 @@
         </w:rPr>
         <w:t xml:space="preserve">DB_PASSWORD: </w:t>
       </w:r>
-      <w:r>
-        <w:rPr>
-          <w:rFonts w:ascii="Segoe UI" w:hAnsi="Segoe UI" w:cs="Segoe UI"/>
-        </w:rPr>
-        <w:t>Password de usuario de la base de datos</w:t>
+      <w:proofErr w:type="spellStart"/>
+      <w:r>
+        <w:rPr>
+          <w:rFonts w:ascii="Segoe UI" w:hAnsi="Segoe UI" w:cs="Segoe UI"/>
+        </w:rPr>
+        <w:t>Password</w:t>
+      </w:r>
+      <w:proofErr w:type="spellEnd"/>
+      <w:r>
+        <w:rPr>
+          <w:rFonts w:ascii="Segoe UI" w:hAnsi="Segoe UI" w:cs="Segoe UI"/>
+        </w:rPr>
+        <w:t xml:space="preserve"> de usuario de la base de datos</w:t>
       </w:r>
     </w:p>
     <w:p>
@@ -2967,11 +3558,33 @@
         </w:rPr>
         <w:t xml:space="preserve">DORY_WEB_APP_URL: </w:t>
       </w:r>
-      <w:r>
-        <w:rPr>
-          <w:rFonts w:ascii="Segoe UI" w:hAnsi="Segoe UI" w:cs="Segoe UI"/>
-        </w:rPr>
-        <w:t>Url de la aplicación web dory (La puede obtener una vez termine la guía de instalación de la aplicación web).</w:t>
+      <w:proofErr w:type="spellStart"/>
+      <w:r>
+        <w:rPr>
+          <w:rFonts w:ascii="Segoe UI" w:hAnsi="Segoe UI" w:cs="Segoe UI"/>
+        </w:rPr>
+        <w:t>Url</w:t>
+      </w:r>
+      <w:proofErr w:type="spellEnd"/>
+      <w:r>
+        <w:rPr>
+          <w:rFonts w:ascii="Segoe UI" w:hAnsi="Segoe UI" w:cs="Segoe UI"/>
+        </w:rPr>
+        <w:t xml:space="preserve"> de la aplicación web </w:t>
+      </w:r>
+      <w:proofErr w:type="spellStart"/>
+      <w:r>
+        <w:rPr>
+          <w:rFonts w:ascii="Segoe UI" w:hAnsi="Segoe UI" w:cs="Segoe UI"/>
+        </w:rPr>
+        <w:t>dory</w:t>
+      </w:r>
+      <w:proofErr w:type="spellEnd"/>
+      <w:r>
+        <w:rPr>
+          <w:rFonts w:ascii="Segoe UI" w:hAnsi="Segoe UI" w:cs="Segoe UI"/>
+        </w:rPr>
+        <w:t xml:space="preserve"> (La puede obtener una vez termine la guía de instalación de la aplicación web).</w:t>
       </w:r>
     </w:p>
     <w:p>
@@ -3104,6 +3717,7 @@
         </w:rPr>
         <w:t xml:space="preserve">En la sección </w:t>
       </w:r>
+      <w:proofErr w:type="spellStart"/>
       <w:r>
         <w:rPr>
           <w:rFonts w:ascii="Segoe UI" w:hAnsi="Segoe UI" w:cs="Segoe UI"/>
@@ -3112,12 +3726,14 @@
         </w:rPr>
         <w:t>Settings</w:t>
       </w:r>
+      <w:proofErr w:type="spellEnd"/>
       <w:r>
         <w:rPr>
           <w:rFonts w:ascii="Segoe UI" w:hAnsi="Segoe UI" w:cs="Segoe UI"/>
         </w:rPr>
         <w:t xml:space="preserve"> de la app encontrará la sección “</w:t>
       </w:r>
+      <w:proofErr w:type="spellStart"/>
       <w:r>
         <w:rPr>
           <w:rFonts w:ascii="Segoe UI" w:hAnsi="Segoe UI" w:cs="Segoe UI"/>
@@ -3126,13 +3742,43 @@
         </w:rPr>
         <w:t>Domains</w:t>
       </w:r>
-      <w:r>
-        <w:rPr>
-          <w:rFonts w:ascii="Segoe UI" w:hAnsi="Segoe UI" w:cs="Segoe UI"/>
-        </w:rPr>
-        <w:t xml:space="preserve">”. En esta encontrará la url base para acceder al api rest. Añada el sufijo api al final de la dirección y verifique su funcionamiento en </w:t>
+      <w:proofErr w:type="spellEnd"/>
+      <w:r>
+        <w:rPr>
+          <w:rFonts w:ascii="Segoe UI" w:hAnsi="Segoe UI" w:cs="Segoe UI"/>
+        </w:rPr>
+        <w:t xml:space="preserve">”. En esta encontrará la </w:t>
+      </w:r>
+      <w:proofErr w:type="spellStart"/>
+      <w:r>
+        <w:rPr>
+          <w:rFonts w:ascii="Segoe UI" w:hAnsi="Segoe UI" w:cs="Segoe UI"/>
+        </w:rPr>
+        <w:t>url</w:t>
+      </w:r>
+      <w:proofErr w:type="spellEnd"/>
+      <w:r>
+        <w:rPr>
+          <w:rFonts w:ascii="Segoe UI" w:hAnsi="Segoe UI" w:cs="Segoe UI"/>
+        </w:rPr>
+        <w:t xml:space="preserve"> base para acceder al api </w:t>
+      </w:r>
+      <w:proofErr w:type="spellStart"/>
+      <w:r>
+        <w:rPr>
+          <w:rFonts w:ascii="Segoe UI" w:hAnsi="Segoe UI" w:cs="Segoe UI"/>
+        </w:rPr>
+        <w:t>rest</w:t>
+      </w:r>
+      <w:proofErr w:type="spellEnd"/>
+      <w:r>
+        <w:rPr>
+          <w:rFonts w:ascii="Segoe UI" w:hAnsi="Segoe UI" w:cs="Segoe UI"/>
+        </w:rPr>
+        <w:t xml:space="preserve">. Añada el sufijo api al final de la dirección y verifique su funcionamiento en </w:t>
       </w:r>
       <w:hyperlink r:id="rId22">
+        <w:proofErr w:type="spellStart"/>
         <w:r>
           <w:rPr>
             <w:rStyle w:val="EnlacedeInternet"/>
@@ -3140,6 +3786,7 @@
           </w:rPr>
           <w:t>postman</w:t>
         </w:r>
+        <w:proofErr w:type="spellEnd"/>
       </w:hyperlink>
       <w:r>
         <w:rPr>

</xml_diff>